<commit_message>
Updated final quiz, version 1
</commit_message>
<xml_diff>
--- a/Courses/Software-Sciences/Module-1-OOP/13.2-Final-Quiz/13.2-Final-Quiz-Version-1.docx
+++ b/Courses/Software-Sciences/Module-1-OOP/13.2-Final-Quiz/13.2-Final-Quiz-Version-1.docx
@@ -33,11 +33,11 @@
           <w:ilvl w:val="0"/>
           <w:numId w:val="19"/>
         </w:numPr>
+        <w:spacing w:before="300" w:after="100"/>
+        <w:contextualSpacing w:val="0"/>
         <w:rPr>
           <w:b/>
           <w:bCs/>
-          <w:sz w:val="24"/>
-          <w:szCs w:val="24"/>
           <w:lang w:val="bg-BG"/>
         </w:rPr>
       </w:pPr>
@@ -45,27 +45,209 @@
         <w:rPr>
           <w:b/>
           <w:bCs/>
-          <w:sz w:val="24"/>
-          <w:szCs w:val="24"/>
-          <w:lang w:val="bg-BG"/>
-        </w:rPr>
-        <w:t xml:space="preserve">Каква ще бъде изходната стойност на следния </w:t>
-      </w:r>
-      <w:r>
+          <w:lang w:val="bg-BG"/>
+        </w:rPr>
+        <w:t>Кое от следните твърдения е вярно за статичните методи в клас?</w:t>
+      </w:r>
+    </w:p>
+    <w:p>
+      <w:pPr>
+        <w:pStyle w:val="ListParagraph"/>
+        <w:spacing w:before="40" w:after="40"/>
+        <w:contextualSpacing w:val="0"/>
+        <w:rPr>
+          <w:lang w:val="bg-BG"/>
+        </w:rPr>
+      </w:pPr>
+      <w:r>
+        <w:rPr>
+          <w:lang w:val="bg-BG"/>
+        </w:rPr>
+        <w:t>А) Статичните методи могат да достъпват само статични полета на класа.</w:t>
+      </w:r>
+    </w:p>
+    <w:p>
+      <w:pPr>
+        <w:pStyle w:val="ListParagraph"/>
+        <w:spacing w:before="40" w:after="40"/>
+        <w:contextualSpacing w:val="0"/>
+        <w:rPr>
+          <w:lang w:val="bg-BG"/>
+        </w:rPr>
+      </w:pPr>
+      <w:r>
+        <w:rPr>
+          <w:lang w:val="bg-BG"/>
+        </w:rPr>
+        <w:t>Б) Статичните методи могат да се извикват директно от обектите на класа.</w:t>
+      </w:r>
+    </w:p>
+    <w:p>
+      <w:pPr>
+        <w:pStyle w:val="ListParagraph"/>
+        <w:spacing w:before="40" w:after="40"/>
+        <w:contextualSpacing w:val="0"/>
+        <w:rPr>
+          <w:lang w:val="bg-BG"/>
+        </w:rPr>
+      </w:pPr>
+      <w:r>
+        <w:rPr>
+          <w:lang w:val="bg-BG"/>
+        </w:rPr>
+        <w:t>В) Статичните методи не могат да се наследяват от подкласовете.</w:t>
+      </w:r>
+    </w:p>
+    <w:p>
+      <w:pPr>
+        <w:pStyle w:val="ListParagraph"/>
+        <w:spacing w:before="40" w:after="40"/>
+        <w:contextualSpacing w:val="0"/>
+        <w:rPr>
+          <w:lang w:val="bg-BG"/>
+        </w:rPr>
+      </w:pPr>
+      <w:r>
+        <w:rPr>
+          <w:lang w:val="bg-BG"/>
+        </w:rPr>
+        <w:t>Г) Статичните методи не могат да връщат резултат</w:t>
+      </w:r>
+      <w:r>
+        <w:rPr>
+          <w:lang w:val="bg-BG"/>
+        </w:rPr>
+        <w:t>.</w:t>
+      </w:r>
+    </w:p>
+    <w:p>
+      <w:pPr>
+        <w:pStyle w:val="ListParagraph"/>
+        <w:numPr>
+          <w:ilvl w:val="0"/>
+          <w:numId w:val="19"/>
+        </w:numPr>
+        <w:spacing w:before="300" w:after="100"/>
+        <w:ind w:left="714" w:hanging="357"/>
+        <w:contextualSpacing w:val="0"/>
         <w:rPr>
           <w:b/>
           <w:bCs/>
-          <w:sz w:val="24"/>
-          <w:szCs w:val="24"/>
-        </w:rPr>
-        <w:t xml:space="preserve">C# </w:t>
-      </w:r>
+          <w:lang w:val="bg-BG"/>
+        </w:rPr>
+      </w:pPr>
       <w:r>
         <w:rPr>
           <w:b/>
           <w:bCs/>
-          <w:sz w:val="24"/>
-          <w:szCs w:val="24"/>
+          <w:lang w:val="bg-BG"/>
+        </w:rPr>
+        <w:t>Кой етап от жизнения цикъл на информационна система включва изработването на технико-икономическо задание?</w:t>
+      </w:r>
+    </w:p>
+    <w:p>
+      <w:pPr>
+        <w:pStyle w:val="ListParagraph"/>
+        <w:spacing w:before="40" w:after="40"/>
+        <w:ind w:left="714"/>
+        <w:contextualSpacing w:val="0"/>
+        <w:rPr>
+          <w:lang w:val="bg-BG"/>
+        </w:rPr>
+      </w:pPr>
+      <w:r>
+        <w:rPr>
+          <w:lang w:val="bg-BG"/>
+        </w:rPr>
+        <w:t>А) Етап на проектиране</w:t>
+      </w:r>
+    </w:p>
+    <w:p>
+      <w:pPr>
+        <w:pStyle w:val="ListParagraph"/>
+        <w:spacing w:before="40" w:after="40"/>
+        <w:ind w:left="714"/>
+        <w:contextualSpacing w:val="0"/>
+        <w:rPr>
+          <w:lang w:val="bg-BG"/>
+        </w:rPr>
+      </w:pPr>
+      <w:r>
+        <w:rPr>
+          <w:lang w:val="bg-BG"/>
+        </w:rPr>
+        <w:t>Б) Етап на анализ</w:t>
+      </w:r>
+    </w:p>
+    <w:p>
+      <w:pPr>
+        <w:pStyle w:val="ListParagraph"/>
+        <w:spacing w:before="40" w:after="40"/>
+        <w:ind w:left="714"/>
+        <w:contextualSpacing w:val="0"/>
+        <w:rPr>
+          <w:lang w:val="bg-BG"/>
+        </w:rPr>
+      </w:pPr>
+      <w:r>
+        <w:rPr>
+          <w:lang w:val="bg-BG"/>
+        </w:rPr>
+        <w:t>В) Етап на разработка</w:t>
+      </w:r>
+    </w:p>
+    <w:p>
+      <w:pPr>
+        <w:pStyle w:val="ListParagraph"/>
+        <w:spacing w:before="40" w:after="40"/>
+        <w:ind w:left="714"/>
+        <w:contextualSpacing w:val="0"/>
+        <w:rPr>
+          <w:lang w:val="bg-BG"/>
+        </w:rPr>
+      </w:pPr>
+      <w:r>
+        <w:rPr>
+          <w:lang w:val="bg-BG"/>
+        </w:rPr>
+        <w:t>Г) Етап на експлоатация</w:t>
+      </w:r>
+    </w:p>
+    <w:p>
+      <w:pPr>
+        <w:pStyle w:val="ListParagraph"/>
+        <w:numPr>
+          <w:ilvl w:val="0"/>
+          <w:numId w:val="19"/>
+        </w:numPr>
+        <w:spacing w:before="300" w:after="100"/>
+        <w:ind w:left="714" w:hanging="357"/>
+        <w:contextualSpacing w:val="0"/>
+        <w:rPr>
+          <w:b/>
+          <w:bCs/>
+          <w:lang w:val="bg-BG"/>
+        </w:rPr>
+      </w:pPr>
+      <w:r>
+        <w:rPr>
+          <w:b/>
+          <w:bCs/>
+          <w:lang w:val="bg-BG"/>
+        </w:rPr>
+        <w:t xml:space="preserve">Каква ще бъде изходната стойност на следния </w:t>
+      </w:r>
+      <w:r>
+        <w:rPr>
+          <w:b/>
+          <w:bCs/>
+        </w:rPr>
+        <w:t xml:space="preserve">C# </w:t>
+      </w:r>
+      <w:r>
+        <w:rPr>
+          <w:b/>
+          <w:bCs/>
           <w:lang w:val="bg-BG"/>
         </w:rPr>
         <w:t>код?</w:t>
@@ -73,14 +255,21 @@
     </w:p>
     <w:p>
       <w:pPr>
-        <w:ind w:left="426"/>
+        <w:pStyle w:val="ListParagraph"/>
+        <w:ind w:left="714"/>
+        <w:contextualSpacing w:val="0"/>
+        <w:rPr>
+          <w:b/>
+          <w:bCs/>
+          <w:lang w:val="bg-BG"/>
+        </w:rPr>
       </w:pPr>
       <w:r>
         <w:rPr>
           <w:noProof/>
         </w:rPr>
         <w:drawing>
-          <wp:inline distT="0" distB="0" distL="0" distR="0" wp14:anchorId="16398F24" wp14:editId="1F954223">
+          <wp:inline distT="0" distB="0" distL="0" distR="0" wp14:anchorId="250861A4" wp14:editId="4D968B2C">
             <wp:extent cx="1782000" cy="691200"/>
             <wp:effectExtent l="12700" t="12700" r="8890" b="7620"/>
             <wp:docPr id="1030711393" name="Picture 1" descr="A picture containing text, font, line, screenshot&#10;&#10;Description automatically generated"/>
@@ -125,7 +314,8 @@
     </w:p>
     <w:p>
       <w:pPr>
-        <w:ind w:left="426"/>
+        <w:spacing w:before="40" w:after="40"/>
+        <w:ind w:left="714"/>
       </w:pPr>
       <w:r>
         <w:rPr>
@@ -139,7 +329,8 @@
     </w:p>
     <w:p>
       <w:pPr>
-        <w:ind w:left="426"/>
+        <w:spacing w:before="40" w:after="40"/>
+        <w:ind w:left="714"/>
       </w:pPr>
       <w:r>
         <w:rPr>
@@ -153,7 +344,8 @@
     </w:p>
     <w:p>
       <w:pPr>
-        <w:ind w:left="426"/>
+        <w:spacing w:before="40" w:after="40"/>
+        <w:ind w:left="714"/>
       </w:pPr>
       <w:r>
         <w:rPr>
@@ -167,7 +359,8 @@
     </w:p>
     <w:p>
       <w:pPr>
-        <w:ind w:left="426"/>
+        <w:spacing w:before="40" w:after="40"/>
+        <w:ind w:left="714"/>
         <w:rPr>
           <w:lang w:val="bg-BG"/>
         </w:rPr>
@@ -178,17 +371,6 @@
         </w:rPr>
         <w:t>Г) Грешка при компилация</w:t>
       </w:r>
-    </w:p>
-    <w:p>
-      <w:pPr>
-        <w:rPr>
-          <w:b/>
-          <w:bCs/>
-          <w:sz w:val="24"/>
-          <w:szCs w:val="24"/>
-          <w:lang w:val="bg-BG"/>
-        </w:rPr>
-      </w:pPr>
     </w:p>
     <w:p>
       <w:pPr>
@@ -197,11 +379,11 @@
           <w:ilvl w:val="0"/>
           <w:numId w:val="19"/>
         </w:numPr>
+        <w:spacing w:before="300" w:after="100"/>
+        <w:contextualSpacing w:val="0"/>
         <w:rPr>
           <w:b/>
           <w:bCs/>
-          <w:sz w:val="24"/>
-          <w:szCs w:val="24"/>
           <w:lang w:val="bg-BG"/>
         </w:rPr>
       </w:pPr>
@@ -209,8 +391,6 @@
         <w:rPr>
           <w:b/>
           <w:bCs/>
-          <w:sz w:val="24"/>
-          <w:szCs w:val="24"/>
           <w:lang w:val="bg-BG"/>
         </w:rPr>
         <w:t xml:space="preserve">Каква ще бъде изходната стойност на следния </w:t>
@@ -219,8 +399,6 @@
         <w:rPr>
           <w:b/>
           <w:bCs/>
-          <w:sz w:val="24"/>
-          <w:szCs w:val="24"/>
         </w:rPr>
         <w:t xml:space="preserve">C# </w:t>
       </w:r>
@@ -228,8 +406,6 @@
         <w:rPr>
           <w:b/>
           <w:bCs/>
-          <w:sz w:val="24"/>
-          <w:szCs w:val="24"/>
           <w:lang w:val="bg-BG"/>
         </w:rPr>
         <w:t>код?</w:t>
@@ -237,14 +413,19 @@
     </w:p>
     <w:p>
       <w:pPr>
-        <w:ind w:left="426"/>
+        <w:pStyle w:val="ListParagraph"/>
+        <w:rPr>
+          <w:b/>
+          <w:bCs/>
+          <w:lang w:val="bg-BG"/>
+        </w:rPr>
       </w:pPr>
       <w:r>
         <w:rPr>
           <w:noProof/>
         </w:rPr>
         <w:drawing>
-          <wp:inline distT="0" distB="0" distL="0" distR="0" wp14:anchorId="6F9213CC" wp14:editId="3C170DC2">
+          <wp:inline distT="0" distB="0" distL="0" distR="0" wp14:anchorId="79530336" wp14:editId="00AF28C1">
             <wp:extent cx="1605600" cy="705600"/>
             <wp:effectExtent l="12700" t="12700" r="7620" b="18415"/>
             <wp:docPr id="1406544962" name="Picture 1" descr="A picture containing text, font, screenshot, line&#10;&#10;Description automatically generated"/>
@@ -289,7 +470,8 @@
     </w:p>
     <w:p>
       <w:pPr>
-        <w:ind w:left="426"/>
+        <w:spacing w:before="40" w:after="40"/>
+        <w:ind w:left="720"/>
         <w:rPr>
           <w:lang w:val="bg-BG"/>
         </w:rPr>
@@ -303,7 +485,8 @@
     </w:p>
     <w:p>
       <w:pPr>
-        <w:ind w:left="426"/>
+        <w:spacing w:before="40" w:after="40"/>
+        <w:ind w:left="720"/>
       </w:pPr>
       <w:r>
         <w:rPr>
@@ -317,7 +500,8 @@
     </w:p>
     <w:p>
       <w:pPr>
-        <w:ind w:left="426"/>
+        <w:spacing w:before="40" w:after="40"/>
+        <w:ind w:left="720"/>
         <w:rPr>
           <w:lang w:val="bg-BG"/>
         </w:rPr>
@@ -331,7 +515,8 @@
     </w:p>
     <w:p>
       <w:pPr>
-        <w:ind w:left="426"/>
+        <w:spacing w:before="40" w:after="40"/>
+        <w:ind w:left="720"/>
         <w:rPr>
           <w:lang w:val="bg-BG"/>
         </w:rPr>
@@ -342,14 +527,6 @@
         </w:rPr>
         <w:t>Г) 20</w:t>
       </w:r>
-    </w:p>
-    <w:p>
-      <w:pPr>
-        <w:ind w:left="426"/>
-        <w:rPr>
-          <w:lang w:val="bg-BG"/>
-        </w:rPr>
-      </w:pPr>
     </w:p>
     <w:p>
       <w:pPr>
@@ -358,11 +535,11 @@
           <w:ilvl w:val="0"/>
           <w:numId w:val="19"/>
         </w:numPr>
+        <w:spacing w:before="300" w:after="100"/>
+        <w:contextualSpacing w:val="0"/>
         <w:rPr>
           <w:b/>
           <w:bCs/>
-          <w:sz w:val="24"/>
-          <w:szCs w:val="24"/>
           <w:lang w:val="bg-BG"/>
         </w:rPr>
       </w:pPr>
@@ -370,8 +547,6 @@
         <w:rPr>
           <w:b/>
           <w:bCs/>
-          <w:sz w:val="24"/>
-          <w:szCs w:val="24"/>
           <w:lang w:val="bg-BG"/>
         </w:rPr>
         <w:t xml:space="preserve">Каква ще бъде изходната стойност на следния </w:t>
@@ -380,8 +555,6 @@
         <w:rPr>
           <w:b/>
           <w:bCs/>
-          <w:sz w:val="24"/>
-          <w:szCs w:val="24"/>
         </w:rPr>
         <w:t xml:space="preserve">C# </w:t>
       </w:r>
@@ -389,8 +562,6 @@
         <w:rPr>
           <w:b/>
           <w:bCs/>
-          <w:sz w:val="24"/>
-          <w:szCs w:val="24"/>
           <w:lang w:val="bg-BG"/>
         </w:rPr>
         <w:t>код?</w:t>
@@ -398,14 +569,20 @@
     </w:p>
     <w:p>
       <w:pPr>
-        <w:ind w:left="426"/>
+        <w:pStyle w:val="ListParagraph"/>
+        <w:rPr>
+          <w:b/>
+          <w:bCs/>
+          <w:lang w:val="bg-BG"/>
+        </w:rPr>
       </w:pPr>
       <w:r>
         <w:rPr>
           <w:noProof/>
         </w:rPr>
+        <w:lastRenderedPageBreak/>
         <w:drawing>
-          <wp:inline distT="0" distB="0" distL="0" distR="0" wp14:anchorId="59D714FA" wp14:editId="1FD9050F">
+          <wp:inline distT="0" distB="0" distL="0" distR="0" wp14:anchorId="7BE6B45C" wp14:editId="5CA23916">
             <wp:extent cx="3805200" cy="1753200"/>
             <wp:effectExtent l="12700" t="12700" r="17780" b="12700"/>
             <wp:docPr id="519876925" name="Picture 1" descr="A picture containing text, screenshot, font, line&#10;&#10;Description automatically generated"/>
@@ -450,7 +627,8 @@
     </w:p>
     <w:p>
       <w:pPr>
-        <w:ind w:left="426"/>
+        <w:spacing w:before="40" w:after="40"/>
+        <w:ind w:left="720"/>
       </w:pPr>
       <w:r>
         <w:rPr>
@@ -464,7 +642,8 @@
     </w:p>
     <w:p>
       <w:pPr>
-        <w:ind w:left="426"/>
+        <w:spacing w:before="40" w:after="40"/>
+        <w:ind w:left="720"/>
       </w:pPr>
       <w:r>
         <w:rPr>
@@ -478,7 +657,8 @@
     </w:p>
     <w:p>
       <w:pPr>
-        <w:ind w:left="426"/>
+        <w:spacing w:before="40" w:after="40"/>
+        <w:ind w:left="720"/>
       </w:pPr>
       <w:r>
         <w:rPr>
@@ -492,7 +672,8 @@
     </w:p>
     <w:p>
       <w:pPr>
-        <w:ind w:left="426"/>
+        <w:spacing w:before="40" w:after="40"/>
+        <w:ind w:left="720"/>
       </w:pPr>
       <w:r>
         <w:rPr>
@@ -500,13 +681,6 @@
         </w:rPr>
         <w:t>Г) Грешка при компилация</w:t>
       </w:r>
-    </w:p>
-    <w:p>
-      <w:pPr>
-        <w:rPr>
-          <w:lang w:val="bg-BG"/>
-        </w:rPr>
-      </w:pPr>
     </w:p>
     <w:p>
       <w:pPr>
@@ -515,11 +689,11 @@
           <w:ilvl w:val="0"/>
           <w:numId w:val="19"/>
         </w:numPr>
+        <w:spacing w:before="300" w:after="100"/>
+        <w:contextualSpacing w:val="0"/>
         <w:rPr>
           <w:b/>
           <w:bCs/>
-          <w:sz w:val="24"/>
-          <w:szCs w:val="24"/>
           <w:lang w:val="bg-BG"/>
         </w:rPr>
       </w:pPr>
@@ -527,63 +701,41 @@
         <w:rPr>
           <w:b/>
           <w:bCs/>
-          <w:sz w:val="24"/>
-          <w:szCs w:val="24"/>
-          <w:lang w:val="bg-BG"/>
-        </w:rPr>
-        <w:lastRenderedPageBreak/>
-        <w:t>К</w:t>
+          <w:lang w:val="bg-BG"/>
+        </w:rPr>
+        <w:t xml:space="preserve">Колко пъти ще се изпише </w:t>
       </w:r>
       <w:r>
         <w:rPr>
           <w:b/>
           <w:bCs/>
-          <w:sz w:val="24"/>
-          <w:szCs w:val="24"/>
-          <w:lang w:val="bg-BG"/>
-        </w:rPr>
-        <w:t xml:space="preserve">олко пъти ще се изпише </w:t>
+        </w:rPr>
+        <w:t xml:space="preserve">"Test" </w:t>
       </w:r>
       <w:r>
         <w:rPr>
           <w:b/>
           <w:bCs/>
-          <w:sz w:val="24"/>
-          <w:szCs w:val="24"/>
-        </w:rPr>
-        <w:t xml:space="preserve">"Test" </w:t>
-      </w:r>
-      <w:r>
+          <w:lang w:val="bg-BG"/>
+        </w:rPr>
+        <w:t>на конзолата след изпълнението на следния код?</w:t>
+      </w:r>
+    </w:p>
+    <w:p>
+      <w:pPr>
+        <w:pStyle w:val="ListParagraph"/>
         <w:rPr>
           <w:b/>
           <w:bCs/>
-          <w:sz w:val="24"/>
-          <w:szCs w:val="24"/>
-          <w:lang w:val="bg-BG"/>
-        </w:rPr>
-        <w:t>на конзолата след изпълнението на следния код</w:t>
-      </w:r>
-      <w:r>
-        <w:rPr>
-          <w:b/>
-          <w:bCs/>
-          <w:sz w:val="24"/>
-          <w:szCs w:val="24"/>
-          <w:lang w:val="bg-BG"/>
-        </w:rPr>
-        <w:t>?</w:t>
-      </w:r>
-    </w:p>
-    <w:p>
-      <w:pPr>
-        <w:ind w:left="426"/>
+          <w:lang w:val="bg-BG"/>
+        </w:rPr>
       </w:pPr>
       <w:r>
         <w:rPr>
           <w:noProof/>
         </w:rPr>
         <w:drawing>
-          <wp:inline distT="0" distB="0" distL="0" distR="0" wp14:anchorId="131677B8" wp14:editId="22EA2678">
+          <wp:inline distT="0" distB="0" distL="0" distR="0" wp14:anchorId="01B015EB" wp14:editId="5B4577B1">
             <wp:extent cx="2224800" cy="1144800"/>
             <wp:effectExtent l="12700" t="12700" r="10795" b="11430"/>
             <wp:docPr id="1557902685" name="Picture 1" descr="A picture containing text, font, screenshot, line&#10;&#10;Description automatically generated"/>
@@ -628,7 +780,8 @@
     </w:p>
     <w:p>
       <w:pPr>
-        <w:ind w:left="426"/>
+        <w:spacing w:before="40" w:after="40"/>
+        <w:ind w:left="720"/>
       </w:pPr>
       <w:r>
         <w:rPr>
@@ -642,7 +795,8 @@
     </w:p>
     <w:p>
       <w:pPr>
-        <w:ind w:left="426"/>
+        <w:spacing w:before="40" w:after="40"/>
+        <w:ind w:left="720"/>
         <w:rPr>
           <w:lang w:val="bg-BG"/>
         </w:rPr>
@@ -656,7 +810,8 @@
     </w:p>
     <w:p>
       <w:pPr>
-        <w:ind w:left="426"/>
+        <w:spacing w:before="40" w:after="40"/>
+        <w:ind w:left="720"/>
         <w:rPr>
           <w:lang w:val="bg-BG"/>
         </w:rPr>
@@ -670,7 +825,8 @@
     </w:p>
     <w:p>
       <w:pPr>
-        <w:ind w:left="426"/>
+        <w:spacing w:before="40" w:after="40"/>
+        <w:ind w:left="720"/>
       </w:pPr>
       <w:r>
         <w:rPr>
@@ -678,17 +834,6 @@
         </w:rPr>
         <w:t>Г) 0</w:t>
       </w:r>
-    </w:p>
-    <w:p>
-      <w:pPr>
-        <w:rPr>
-          <w:b/>
-          <w:bCs/>
-          <w:sz w:val="24"/>
-          <w:szCs w:val="24"/>
-          <w:lang w:val="bg-BG"/>
-        </w:rPr>
-      </w:pPr>
     </w:p>
     <w:p>
       <w:pPr>
@@ -697,11 +842,11 @@
           <w:ilvl w:val="0"/>
           <w:numId w:val="19"/>
         </w:numPr>
+        <w:spacing w:before="300" w:after="100"/>
+        <w:contextualSpacing w:val="0"/>
         <w:rPr>
           <w:b/>
           <w:bCs/>
-          <w:sz w:val="24"/>
-          <w:szCs w:val="24"/>
           <w:lang w:val="bg-BG"/>
         </w:rPr>
       </w:pPr>
@@ -709,8 +854,6 @@
         <w:rPr>
           <w:b/>
           <w:bCs/>
-          <w:sz w:val="24"/>
-          <w:szCs w:val="24"/>
           <w:lang w:val="bg-BG"/>
         </w:rPr>
         <w:t xml:space="preserve">Каква ще бъде изходната стойност на следния </w:t>
@@ -719,8 +862,6 @@
         <w:rPr>
           <w:b/>
           <w:bCs/>
-          <w:sz w:val="24"/>
-          <w:szCs w:val="24"/>
         </w:rPr>
         <w:t xml:space="preserve">C# </w:t>
       </w:r>
@@ -728,8 +869,6 @@
         <w:rPr>
           <w:b/>
           <w:bCs/>
-          <w:sz w:val="24"/>
-          <w:szCs w:val="24"/>
           <w:lang w:val="bg-BG"/>
         </w:rPr>
         <w:t>код?</w:t>
@@ -737,14 +876,19 @@
     </w:p>
     <w:p>
       <w:pPr>
-        <w:ind w:left="426"/>
+        <w:pStyle w:val="ListParagraph"/>
+        <w:rPr>
+          <w:b/>
+          <w:bCs/>
+          <w:lang w:val="bg-BG"/>
+        </w:rPr>
       </w:pPr>
       <w:r>
         <w:rPr>
           <w:noProof/>
         </w:rPr>
         <w:drawing>
-          <wp:inline distT="0" distB="0" distL="0" distR="0" wp14:anchorId="1EFE5890" wp14:editId="194A901C">
+          <wp:inline distT="0" distB="0" distL="0" distR="0" wp14:anchorId="409B1B21" wp14:editId="196C851A">
             <wp:extent cx="2106000" cy="2368800"/>
             <wp:effectExtent l="12700" t="12700" r="15240" b="6350"/>
             <wp:docPr id="1505284173" name="Picture 1" descr="A screenshot of a computer&#10;&#10;Description automatically generated with low confidence"/>
@@ -789,7 +933,8 @@
     </w:p>
     <w:p>
       <w:pPr>
-        <w:ind w:left="426"/>
+        <w:spacing w:before="40" w:after="40"/>
+        <w:ind w:left="720"/>
       </w:pPr>
       <w:r>
         <w:rPr>
@@ -803,7 +948,8 @@
     </w:p>
     <w:p>
       <w:pPr>
-        <w:ind w:left="426"/>
+        <w:spacing w:before="40" w:after="40"/>
+        <w:ind w:left="720"/>
       </w:pPr>
       <w:r>
         <w:rPr>
@@ -820,7 +966,8 @@
     </w:p>
     <w:p>
       <w:pPr>
-        <w:ind w:left="426"/>
+        <w:spacing w:before="40" w:after="40"/>
+        <w:ind w:left="720"/>
       </w:pPr>
       <w:r>
         <w:rPr>
@@ -834,7 +981,8 @@
     </w:p>
     <w:p>
       <w:pPr>
-        <w:ind w:left="426"/>
+        <w:spacing w:before="40" w:after="40"/>
+        <w:ind w:left="720"/>
       </w:pPr>
       <w:r>
         <w:rPr>
@@ -845,13 +993,6 @@
       <w:r>
         <w:t>115</w:t>
       </w:r>
-    </w:p>
-    <w:p>
-      <w:pPr>
-        <w:rPr>
-          <w:lang w:val="bg-BG"/>
-        </w:rPr>
-      </w:pPr>
     </w:p>
     <w:p>
       <w:pPr>
@@ -860,11 +1001,11 @@
           <w:ilvl w:val="0"/>
           <w:numId w:val="19"/>
         </w:numPr>
+        <w:spacing w:before="300" w:after="100"/>
+        <w:contextualSpacing w:val="0"/>
         <w:rPr>
           <w:b/>
           <w:bCs/>
-          <w:sz w:val="24"/>
-          <w:szCs w:val="24"/>
           <w:lang w:val="bg-BG"/>
         </w:rPr>
       </w:pPr>
@@ -872,18 +1013,15 @@
         <w:rPr>
           <w:b/>
           <w:bCs/>
-          <w:sz w:val="24"/>
-          <w:szCs w:val="24"/>
-          <w:lang w:val="bg-BG"/>
-        </w:rPr>
+          <w:lang w:val="bg-BG"/>
+        </w:rPr>
+        <w:lastRenderedPageBreak/>
         <w:t xml:space="preserve">Каква ще бъде изходната стойност на следния </w:t>
       </w:r>
       <w:r>
         <w:rPr>
           <w:b/>
           <w:bCs/>
-          <w:sz w:val="24"/>
-          <w:szCs w:val="24"/>
         </w:rPr>
         <w:t xml:space="preserve">C# </w:t>
       </w:r>
@@ -891,8 +1029,6 @@
         <w:rPr>
           <w:b/>
           <w:bCs/>
-          <w:sz w:val="24"/>
-          <w:szCs w:val="24"/>
           <w:lang w:val="bg-BG"/>
         </w:rPr>
         <w:t>код?</w:t>
@@ -900,15 +1036,19 @@
     </w:p>
     <w:p>
       <w:pPr>
-        <w:ind w:left="426"/>
+        <w:pStyle w:val="ListParagraph"/>
+        <w:rPr>
+          <w:b/>
+          <w:bCs/>
+          <w:lang w:val="bg-BG"/>
+        </w:rPr>
       </w:pPr>
       <w:r>
         <w:rPr>
           <w:noProof/>
         </w:rPr>
-        <w:lastRenderedPageBreak/>
         <w:drawing>
-          <wp:inline distT="0" distB="0" distL="0" distR="0" wp14:anchorId="0DC2179D" wp14:editId="52192AB0">
+          <wp:inline distT="0" distB="0" distL="0" distR="0" wp14:anchorId="3D37715B" wp14:editId="130484BB">
             <wp:extent cx="2768400" cy="2073600"/>
             <wp:effectExtent l="12700" t="12700" r="13335" b="9525"/>
             <wp:docPr id="958058131" name="Picture 1" descr="A picture containing text, screenshot, font, line&#10;&#10;Description automatically generated"/>
@@ -953,7 +1093,8 @@
     </w:p>
     <w:p>
       <w:pPr>
-        <w:ind w:left="426"/>
+        <w:spacing w:before="40" w:after="40"/>
+        <w:ind w:left="720"/>
       </w:pPr>
       <w:r>
         <w:rPr>
@@ -967,7 +1108,8 @@
     </w:p>
     <w:p>
       <w:pPr>
-        <w:ind w:left="426"/>
+        <w:spacing w:before="40" w:after="40"/>
+        <w:ind w:left="720"/>
       </w:pPr>
       <w:r>
         <w:rPr>
@@ -981,7 +1123,8 @@
     </w:p>
     <w:p>
       <w:pPr>
-        <w:ind w:left="426"/>
+        <w:spacing w:before="40" w:after="40"/>
+        <w:ind w:left="720"/>
       </w:pPr>
       <w:r>
         <w:rPr>
@@ -995,7 +1138,8 @@
     </w:p>
     <w:p>
       <w:pPr>
-        <w:ind w:left="426"/>
+        <w:spacing w:before="40" w:after="40"/>
+        <w:ind w:left="720"/>
       </w:pPr>
       <w:r>
         <w:rPr>
@@ -1007,7 +1151,6 @@
         <w:t>2</w:t>
       </w:r>
     </w:p>
-    <w:p/>
     <w:p>
       <w:pPr>
         <w:pStyle w:val="ListParagraph"/>
@@ -1015,11 +1158,11 @@
           <w:ilvl w:val="0"/>
           <w:numId w:val="19"/>
         </w:numPr>
+        <w:spacing w:before="300" w:after="100"/>
+        <w:contextualSpacing w:val="0"/>
         <w:rPr>
           <w:b/>
           <w:bCs/>
-          <w:sz w:val="24"/>
-          <w:szCs w:val="24"/>
           <w:lang w:val="bg-BG"/>
         </w:rPr>
       </w:pPr>
@@ -1027,62 +1170,41 @@
         <w:rPr>
           <w:b/>
           <w:bCs/>
-          <w:sz w:val="24"/>
-          <w:szCs w:val="24"/>
-          <w:lang w:val="bg-BG"/>
-        </w:rPr>
-        <w:t>К</w:t>
+          <w:lang w:val="bg-BG"/>
+        </w:rPr>
+        <w:t xml:space="preserve">Колко пъти ще се изпише </w:t>
       </w:r>
       <w:r>
         <w:rPr>
           <w:b/>
           <w:bCs/>
-          <w:sz w:val="24"/>
-          <w:szCs w:val="24"/>
-          <w:lang w:val="bg-BG"/>
-        </w:rPr>
-        <w:t xml:space="preserve">олко пъти ще се изпише </w:t>
+        </w:rPr>
+        <w:t xml:space="preserve">"OK" </w:t>
       </w:r>
       <w:r>
         <w:rPr>
           <w:b/>
           <w:bCs/>
-          <w:sz w:val="24"/>
-          <w:szCs w:val="24"/>
-        </w:rPr>
-        <w:t xml:space="preserve">"OK" </w:t>
-      </w:r>
-      <w:r>
+          <w:lang w:val="bg-BG"/>
+        </w:rPr>
+        <w:t>на конзолата след изпълнението на следния код?</w:t>
+      </w:r>
+    </w:p>
+    <w:p>
+      <w:pPr>
+        <w:pStyle w:val="ListParagraph"/>
         <w:rPr>
           <w:b/>
           <w:bCs/>
-          <w:sz w:val="24"/>
-          <w:szCs w:val="24"/>
-          <w:lang w:val="bg-BG"/>
-        </w:rPr>
-        <w:t>на конзолата след изпълнението на следния код</w:t>
-      </w:r>
-      <w:r>
-        <w:rPr>
-          <w:b/>
-          <w:bCs/>
-          <w:sz w:val="24"/>
-          <w:szCs w:val="24"/>
-          <w:lang w:val="bg-BG"/>
-        </w:rPr>
-        <w:t>?</w:t>
-      </w:r>
-    </w:p>
-    <w:p>
-      <w:pPr>
-        <w:ind w:left="426"/>
+          <w:lang w:val="bg-BG"/>
+        </w:rPr>
       </w:pPr>
       <w:r>
         <w:rPr>
           <w:noProof/>
         </w:rPr>
         <w:drawing>
-          <wp:inline distT="0" distB="0" distL="0" distR="0" wp14:anchorId="08471AC1" wp14:editId="2D1F9663">
+          <wp:inline distT="0" distB="0" distL="0" distR="0" wp14:anchorId="12423A67" wp14:editId="11C7460E">
             <wp:extent cx="2170800" cy="1440000"/>
             <wp:effectExtent l="12700" t="12700" r="13970" b="8255"/>
             <wp:docPr id="1066839935" name="Picture 1" descr="A picture containing text, screenshot, font, line&#10;&#10;Description automatically generated"/>
@@ -1127,7 +1249,8 @@
     </w:p>
     <w:p>
       <w:pPr>
-        <w:ind w:left="426"/>
+        <w:spacing w:before="40" w:after="40"/>
+        <w:ind w:left="720"/>
       </w:pPr>
       <w:r>
         <w:rPr>
@@ -1141,7 +1264,8 @@
     </w:p>
     <w:p>
       <w:pPr>
-        <w:ind w:left="426"/>
+        <w:spacing w:before="40" w:after="40"/>
+        <w:ind w:left="720"/>
       </w:pPr>
       <w:r>
         <w:rPr>
@@ -1158,7 +1282,8 @@
     </w:p>
     <w:p>
       <w:pPr>
-        <w:ind w:left="426"/>
+        <w:spacing w:before="40" w:after="40"/>
+        <w:ind w:left="720"/>
       </w:pPr>
       <w:r>
         <w:rPr>
@@ -1175,7 +1300,8 @@
     </w:p>
     <w:p>
       <w:pPr>
-        <w:ind w:left="426"/>
+        <w:spacing w:before="40" w:after="40"/>
+        <w:ind w:left="720"/>
       </w:pPr>
       <w:r>
         <w:rPr>
@@ -1195,11 +1321,6 @@
         </w:rPr>
         <w:t>.</w:t>
       </w:r>
-    </w:p>
-    <w:p>
-      <w:pPr>
-        <w:ind w:left="426"/>
-      </w:pPr>
     </w:p>
     <w:p>
       <w:pPr>
@@ -1208,11 +1329,11 @@
           <w:ilvl w:val="0"/>
           <w:numId w:val="19"/>
         </w:numPr>
+        <w:spacing w:before="300" w:after="100"/>
+        <w:contextualSpacing w:val="0"/>
         <w:rPr>
           <w:b/>
           <w:bCs/>
-          <w:sz w:val="24"/>
-          <w:szCs w:val="24"/>
           <w:lang w:val="bg-BG"/>
         </w:rPr>
       </w:pPr>
@@ -1220,8 +1341,6 @@
         <w:rPr>
           <w:b/>
           <w:bCs/>
-          <w:sz w:val="24"/>
-          <w:szCs w:val="24"/>
           <w:lang w:val="bg-BG"/>
         </w:rPr>
         <w:t>Какво ще изведе на екрана следният код предвид йерархията от стандартни изключения?</w:t>
@@ -1229,14 +1348,19 @@
     </w:p>
     <w:p>
       <w:pPr>
-        <w:ind w:left="426"/>
+        <w:pStyle w:val="ListParagraph"/>
+        <w:rPr>
+          <w:b/>
+          <w:bCs/>
+          <w:lang w:val="bg-BG"/>
+        </w:rPr>
       </w:pPr>
       <w:r>
         <w:rPr>
           <w:noProof/>
         </w:rPr>
         <w:drawing>
-          <wp:inline distT="0" distB="0" distL="0" distR="0" wp14:anchorId="49033C18" wp14:editId="1EADB648">
+          <wp:inline distT="0" distB="0" distL="0" distR="0" wp14:anchorId="6D205DCC" wp14:editId="0DBB47AF">
             <wp:extent cx="3024000" cy="2077200"/>
             <wp:effectExtent l="12700" t="12700" r="11430" b="18415"/>
             <wp:docPr id="1244351968" name="Picture 1" descr="A screen shot of a computer code&#10;&#10;Description automatically generated with low confidence"/>
@@ -1281,44 +1405,47 @@
     </w:p>
     <w:p>
       <w:pPr>
-        <w:ind w:left="426"/>
+        <w:spacing w:before="40" w:after="40"/>
+        <w:ind w:left="720"/>
+      </w:pPr>
+      <w:r>
+        <w:rPr>
+          <w:lang w:val="bg-BG"/>
+        </w:rPr>
+        <w:t xml:space="preserve">А) </w:t>
+      </w:r>
+      <w:r>
+        <w:t>Corre</w:t>
+      </w:r>
+      <w:r>
+        <w:t>ct</w:t>
+      </w:r>
+    </w:p>
+    <w:p>
+      <w:pPr>
+        <w:spacing w:before="40" w:after="40"/>
+        <w:ind w:left="720"/>
+      </w:pPr>
+      <w:r>
+        <w:rPr>
+          <w:lang w:val="bg-BG"/>
+        </w:rPr>
+        <w:t xml:space="preserve">Б) </w:t>
+      </w:r>
+      <w:r>
+        <w:t>FormatException</w:t>
+      </w:r>
+    </w:p>
+    <w:p>
+      <w:pPr>
+        <w:spacing w:before="40" w:after="40"/>
+        <w:ind w:left="720"/>
       </w:pPr>
       <w:r>
         <w:rPr>
           <w:lang w:val="bg-BG"/>
         </w:rPr>
         <w:lastRenderedPageBreak/>
-        <w:t xml:space="preserve">А) </w:t>
-      </w:r>
-      <w:r>
-        <w:t>Corre</w:t>
-      </w:r>
-      <w:r>
-        <w:t>ct</w:t>
-      </w:r>
-    </w:p>
-    <w:p>
-      <w:pPr>
-        <w:ind w:left="426"/>
-      </w:pPr>
-      <w:r>
-        <w:rPr>
-          <w:lang w:val="bg-BG"/>
-        </w:rPr>
-        <w:t xml:space="preserve">Б) </w:t>
-      </w:r>
-      <w:r>
-        <w:t>FormatException</w:t>
-      </w:r>
-    </w:p>
-    <w:p>
-      <w:pPr>
-        <w:ind w:left="426"/>
-      </w:pPr>
-      <w:r>
-        <w:rPr>
-          <w:lang w:val="bg-BG"/>
-        </w:rPr>
         <w:t xml:space="preserve">В) </w:t>
       </w:r>
       <w:r>
@@ -1327,7 +1454,8 @@
     </w:p>
     <w:p>
       <w:pPr>
-        <w:ind w:left="426"/>
+        <w:spacing w:before="40" w:after="40"/>
+        <w:ind w:left="720"/>
         <w:rPr>
           <w:lang w:val="bg-BG"/>
         </w:rPr>
@@ -1344,14 +1472,6 @@
         </w:rPr>
         <w:t xml:space="preserve"> Кодът не е коректен. </w:t>
       </w:r>
-    </w:p>
-    <w:p>
-      <w:pPr>
-        <w:ind w:left="426"/>
-        <w:rPr>
-          <w:lang w:val="bg-BG"/>
-        </w:rPr>
-      </w:pPr>
     </w:p>
     <w:p>
       <w:pPr>
@@ -1360,11 +1480,11 @@
           <w:ilvl w:val="0"/>
           <w:numId w:val="19"/>
         </w:numPr>
+        <w:spacing w:before="300" w:after="100"/>
+        <w:contextualSpacing w:val="0"/>
         <w:rPr>
           <w:b/>
           <w:bCs/>
-          <w:sz w:val="24"/>
-          <w:szCs w:val="24"/>
           <w:lang w:val="bg-BG"/>
         </w:rPr>
       </w:pPr>
@@ -1372,8 +1492,6 @@
         <w:rPr>
           <w:b/>
           <w:bCs/>
-          <w:sz w:val="24"/>
-          <w:szCs w:val="24"/>
           <w:lang w:val="bg-BG"/>
         </w:rPr>
         <w:t xml:space="preserve">Каква ще бъде изходната стойност на следния </w:t>
@@ -1382,8 +1500,6 @@
         <w:rPr>
           <w:b/>
           <w:bCs/>
-          <w:sz w:val="24"/>
-          <w:szCs w:val="24"/>
         </w:rPr>
         <w:t xml:space="preserve">C# </w:t>
       </w:r>
@@ -1391,8 +1507,6 @@
         <w:rPr>
           <w:b/>
           <w:bCs/>
-          <w:sz w:val="24"/>
-          <w:szCs w:val="24"/>
           <w:lang w:val="bg-BG"/>
         </w:rPr>
         <w:t>код?</w:t>
@@ -1400,8 +1514,10 @@
     </w:p>
     <w:p>
       <w:pPr>
-        <w:ind w:left="426"/>
-        <w:rPr>
+        <w:pStyle w:val="ListParagraph"/>
+        <w:rPr>
+          <w:b/>
+          <w:bCs/>
           <w:lang w:val="bg-BG"/>
         </w:rPr>
       </w:pPr>
@@ -1410,7 +1526,7 @@
           <w:noProof/>
         </w:rPr>
         <w:drawing>
-          <wp:inline distT="0" distB="0" distL="0" distR="0" wp14:anchorId="111FFBF1" wp14:editId="4F4226C6">
+          <wp:inline distT="0" distB="0" distL="0" distR="0" wp14:anchorId="0497587E" wp14:editId="3D2A9AA9">
             <wp:extent cx="2030400" cy="2185200"/>
             <wp:effectExtent l="12700" t="12700" r="14605" b="12065"/>
             <wp:docPr id="1401160895" name="Picture 1" descr="A screenshot of a computer code&#10;&#10;Description automatically generated with low confidence"/>
@@ -1455,7 +1571,8 @@
     </w:p>
     <w:p>
       <w:pPr>
-        <w:ind w:left="426"/>
+        <w:spacing w:before="40" w:after="40"/>
+        <w:ind w:left="720"/>
       </w:pPr>
       <w:r>
         <w:rPr>
@@ -1469,7 +1586,8 @@
     </w:p>
     <w:p>
       <w:pPr>
-        <w:ind w:left="426"/>
+        <w:spacing w:before="40" w:after="40"/>
+        <w:ind w:left="720"/>
       </w:pPr>
       <w:r>
         <w:rPr>
@@ -1483,7 +1601,8 @@
     </w:p>
     <w:p>
       <w:pPr>
-        <w:ind w:left="426"/>
+        <w:spacing w:before="40" w:after="40"/>
+        <w:ind w:left="720"/>
       </w:pPr>
       <w:r>
         <w:rPr>
@@ -1497,7 +1616,8 @@
     </w:p>
     <w:p>
       <w:pPr>
-        <w:ind w:left="426"/>
+        <w:spacing w:before="40" w:after="40"/>
+        <w:ind w:left="720"/>
       </w:pPr>
       <w:r>
         <w:rPr>
@@ -1517,16 +1637,6 @@
       <w:r>
         <w:t>"B"</w:t>
       </w:r>
-    </w:p>
-    <w:p>
-      <w:pPr>
-        <w:ind w:left="426"/>
-      </w:pPr>
-    </w:p>
-    <w:p>
-      <w:pPr>
-        <w:ind w:left="426"/>
-      </w:pPr>
     </w:p>
     <w:p>
       <w:pPr>
@@ -1535,11 +1645,11 @@
           <w:ilvl w:val="0"/>
           <w:numId w:val="19"/>
         </w:numPr>
+        <w:spacing w:before="300" w:after="100"/>
+        <w:contextualSpacing w:val="0"/>
         <w:rPr>
           <w:b/>
           <w:bCs/>
-          <w:sz w:val="24"/>
-          <w:szCs w:val="24"/>
           <w:lang w:val="bg-BG"/>
         </w:rPr>
       </w:pPr>
@@ -1547,8 +1657,6 @@
         <w:rPr>
           <w:b/>
           <w:bCs/>
-          <w:sz w:val="24"/>
-          <w:szCs w:val="24"/>
           <w:lang w:val="bg-BG"/>
         </w:rPr>
         <w:t xml:space="preserve">Каква ще бъде изходната стойност на следния </w:t>
@@ -1557,8 +1665,6 @@
         <w:rPr>
           <w:b/>
           <w:bCs/>
-          <w:sz w:val="24"/>
-          <w:szCs w:val="24"/>
         </w:rPr>
         <w:t xml:space="preserve">C# </w:t>
       </w:r>
@@ -1566,8 +1672,6 @@
         <w:rPr>
           <w:b/>
           <w:bCs/>
-          <w:sz w:val="24"/>
-          <w:szCs w:val="24"/>
           <w:lang w:val="bg-BG"/>
         </w:rPr>
         <w:t>код?</w:t>
@@ -1575,14 +1679,19 @@
     </w:p>
     <w:p>
       <w:pPr>
-        <w:ind w:left="426"/>
+        <w:pStyle w:val="ListParagraph"/>
+        <w:rPr>
+          <w:b/>
+          <w:bCs/>
+          <w:lang w:val="bg-BG"/>
+        </w:rPr>
       </w:pPr>
       <w:r>
         <w:rPr>
           <w:noProof/>
         </w:rPr>
         <w:drawing>
-          <wp:inline distT="0" distB="0" distL="0" distR="0" wp14:anchorId="7E85767C" wp14:editId="7BB800CF">
+          <wp:inline distT="0" distB="0" distL="0" distR="0" wp14:anchorId="76675FE3" wp14:editId="76D68365">
             <wp:extent cx="3027600" cy="1173600"/>
             <wp:effectExtent l="12700" t="12700" r="8255" b="7620"/>
             <wp:docPr id="1827189339" name="Picture 1" descr="A picture containing text, font, screenshot, handwriting&#10;&#10;Description automatically generated"/>
@@ -1627,7 +1736,8 @@
     </w:p>
     <w:p>
       <w:pPr>
-        <w:ind w:left="426"/>
+        <w:spacing w:before="40" w:after="40"/>
+        <w:ind w:left="720"/>
       </w:pPr>
       <w:r>
         <w:rPr>
@@ -1650,7 +1760,8 @@
     </w:p>
     <w:p>
       <w:pPr>
-        <w:ind w:left="426"/>
+        <w:spacing w:before="40" w:after="40"/>
+        <w:ind w:left="720"/>
       </w:pPr>
       <w:r>
         <w:rPr>
@@ -1679,7 +1790,8 @@
     </w:p>
     <w:p>
       <w:pPr>
-        <w:ind w:left="426"/>
+        <w:spacing w:before="40" w:after="40"/>
+        <w:ind w:left="720"/>
       </w:pPr>
       <w:r>
         <w:rPr>
@@ -1708,7 +1820,8 @@
     </w:p>
     <w:p>
       <w:pPr>
-        <w:ind w:left="426"/>
+        <w:spacing w:before="40" w:after="40"/>
+        <w:ind w:left="720"/>
       </w:pPr>
       <w:r>
         <w:rPr>
@@ -1737,10 +1850,695 @@
         </w:rPr>
         <w:t xml:space="preserve"> </w:t>
       </w:r>
+      <w:r>
+        <w:rPr>
+          <w:lang w:val="bg-BG"/>
+        </w:rPr>
+        <w:t>п</w:t>
+      </w:r>
+    </w:p>
+    <w:p>
+      <w:pPr>
+        <w:pStyle w:val="ListParagraph"/>
+        <w:numPr>
+          <w:ilvl w:val="0"/>
+          <w:numId w:val="19"/>
+        </w:numPr>
+        <w:spacing w:before="300" w:after="100"/>
+        <w:contextualSpacing w:val="0"/>
+        <w:rPr>
+          <w:b/>
+          <w:bCs/>
+          <w:lang w:val="bg-BG"/>
+        </w:rPr>
+      </w:pPr>
+      <w:r>
+        <w:rPr>
+          <w:b/>
+          <w:bCs/>
+          <w:lang w:val="bg-BG"/>
+        </w:rPr>
+        <w:t xml:space="preserve">Каква ще бъде изходната стойност на следния </w:t>
+      </w:r>
+      <w:r>
+        <w:rPr>
+          <w:b/>
+          <w:bCs/>
+        </w:rPr>
+        <w:t xml:space="preserve">C# </w:t>
+      </w:r>
+      <w:r>
+        <w:rPr>
+          <w:b/>
+          <w:bCs/>
+          <w:lang w:val="bg-BG"/>
+        </w:rPr>
+        <w:t>код?</w:t>
+      </w:r>
+    </w:p>
+    <w:p>
+      <w:pPr>
+        <w:pStyle w:val="ListParagraph"/>
+        <w:spacing w:before="300" w:after="100"/>
+        <w:contextualSpacing w:val="0"/>
+        <w:rPr>
+          <w:b/>
+          <w:bCs/>
+          <w:lang w:val="bg-BG"/>
+        </w:rPr>
+      </w:pPr>
+      <w:r>
+        <w:rPr>
+          <w:b/>
+          <w:bCs/>
+          <w:noProof/>
+          <w:lang w:val="bg-BG"/>
+        </w:rPr>
+        <w:lastRenderedPageBreak/>
+        <w:drawing>
+          <wp:inline distT="0" distB="0" distL="0" distR="0" wp14:anchorId="33DDFEBE" wp14:editId="66829DBB">
+            <wp:extent cx="6498000" cy="3877200"/>
+            <wp:effectExtent l="12700" t="12700" r="17145" b="9525"/>
+            <wp:docPr id="1666677560" name="Picture 1" descr="A picture containing text, screenshot, font&#10;&#10;Description automatically generated"/>
+            <wp:cNvGraphicFramePr>
+              <a:graphicFrameLocks xmlns:a="http://schemas.openxmlformats.org/drawingml/2006/main" noChangeAspect="1"/>
+            </wp:cNvGraphicFramePr>
+            <a:graphic xmlns:a="http://schemas.openxmlformats.org/drawingml/2006/main">
+              <a:graphicData uri="http://schemas.openxmlformats.org/drawingml/2006/picture">
+                <pic:pic xmlns:pic="http://schemas.openxmlformats.org/drawingml/2006/picture">
+                  <pic:nvPicPr>
+                    <pic:cNvPr id="1666677560" name="Picture 1" descr="A picture containing text, screenshot, font&#10;&#10;Description automatically generated"/>
+                    <pic:cNvPicPr/>
+                  </pic:nvPicPr>
+                  <pic:blipFill>
+                    <a:blip r:embed="rId18"/>
+                    <a:stretch>
+                      <a:fillRect/>
+                    </a:stretch>
+                  </pic:blipFill>
+                  <pic:spPr>
+                    <a:xfrm>
+                      <a:off x="0" y="0"/>
+                      <a:ext cx="6498000" cy="3877200"/>
+                    </a:xfrm>
+                    <a:prstGeom prst="rect">
+                      <a:avLst/>
+                    </a:prstGeom>
+                    <a:ln>
+                      <a:solidFill>
+                        <a:schemeClr val="bg1">
+                          <a:lumMod val="75000"/>
+                        </a:schemeClr>
+                      </a:solidFill>
+                    </a:ln>
+                  </pic:spPr>
+                </pic:pic>
+              </a:graphicData>
+            </a:graphic>
+          </wp:inline>
+        </w:drawing>
+      </w:r>
+    </w:p>
+    <w:p>
+      <w:pPr>
+        <w:spacing w:before="40" w:after="40"/>
+        <w:ind w:left="720"/>
+      </w:pPr>
+      <w:r>
+        <w:rPr>
+          <w:lang w:val="bg-BG"/>
+        </w:rPr>
+        <w:t xml:space="preserve">А) </w:t>
+      </w:r>
+      <w:r>
+        <w:t>4</w:t>
+      </w:r>
+    </w:p>
+    <w:p>
+      <w:pPr>
+        <w:spacing w:before="40" w:after="40"/>
+        <w:ind w:left="720"/>
+      </w:pPr>
+      <w:r>
+        <w:rPr>
+          <w:lang w:val="bg-BG"/>
+        </w:rPr>
+        <w:t xml:space="preserve">Б) </w:t>
+      </w:r>
+      <w:r>
+        <w:t>9</w:t>
+      </w:r>
+    </w:p>
+    <w:p>
+      <w:pPr>
+        <w:spacing w:before="40" w:after="40"/>
+        <w:ind w:left="720"/>
+      </w:pPr>
+      <w:r>
+        <w:rPr>
+          <w:lang w:val="bg-BG"/>
+        </w:rPr>
+        <w:t xml:space="preserve">В) </w:t>
+      </w:r>
+      <w:r>
+        <w:t>12</w:t>
+      </w:r>
+    </w:p>
+    <w:p>
+      <w:pPr>
+        <w:spacing w:before="40" w:after="40"/>
+        <w:ind w:left="720"/>
+      </w:pPr>
+      <w:r>
+        <w:rPr>
+          <w:lang w:val="bg-BG"/>
+        </w:rPr>
+        <w:t>Г)</w:t>
+      </w:r>
+      <w:r>
+        <w:t xml:space="preserve"> </w:t>
+      </w:r>
+      <w:r>
+        <w:t>14</w:t>
+      </w:r>
+      <w:r>
+        <w:rPr>
+          <w:lang w:val="bg-BG"/>
+        </w:rPr>
+        <w:t xml:space="preserve"> </w:t>
+      </w:r>
+    </w:p>
+    <w:p>
+      <w:pPr>
+        <w:spacing w:before="40" w:after="40"/>
+        <w:ind w:left="720"/>
+      </w:pPr>
+    </w:p>
+    <w:p>
+      <w:pPr>
+        <w:pStyle w:val="ListParagraph"/>
+        <w:numPr>
+          <w:ilvl w:val="0"/>
+          <w:numId w:val="19"/>
+        </w:numPr>
+        <w:spacing w:before="40" w:after="40"/>
+        <w:rPr>
+          <w:b/>
+          <w:bCs/>
+          <w:lang w:val="bg-BG"/>
+        </w:rPr>
+      </w:pPr>
+      <w:r>
+        <w:rPr>
+          <w:b/>
+          <w:bCs/>
+          <w:lang w:val="bg-BG"/>
+        </w:rPr>
+        <w:t xml:space="preserve">Дефиниран e клас </w:t>
+      </w:r>
+      <w:r>
+        <w:rPr>
+          <w:rFonts w:ascii="Consolas" w:hAnsi="Consolas" w:cs="Consolas"/>
+          <w:b/>
+          <w:bCs/>
+          <w:lang w:val="bg-BG"/>
+        </w:rPr>
+        <w:t>Car</w:t>
+      </w:r>
+      <w:r>
+        <w:rPr>
+          <w:b/>
+          <w:bCs/>
+          <w:lang w:val="bg-BG"/>
+        </w:rPr>
+        <w:t xml:space="preserve">. На отбелязаните с (1), (2), (3) и (4) места в програмния код, дефиниращ класа </w:t>
+      </w:r>
+      <w:r>
+        <w:rPr>
+          <w:b/>
+          <w:bCs/>
+          <w:lang w:val="bg-BG"/>
+        </w:rPr>
+        <w:t>Car</w:t>
+      </w:r>
+      <w:r>
+        <w:rPr>
+          <w:b/>
+          <w:bCs/>
+          <w:lang w:val="bg-BG"/>
+        </w:rPr>
+        <w:t>, са пропуснати да се запишат модификаторите за достъп. Изберете в кой от отговорите са записани правилните модификатори за всяка от цифрите, като се спазва принципът на капсулация.</w:t>
+      </w:r>
+    </w:p>
+    <w:p>
+      <w:pPr>
+        <w:pStyle w:val="ListParagraph"/>
+        <w:spacing w:before="40" w:after="40"/>
+        <w:rPr>
+          <w:b/>
+          <w:bCs/>
+          <w:lang w:val="bg-BG"/>
+        </w:rPr>
+      </w:pPr>
+      <w:r>
+        <w:rPr>
+          <w:b/>
+          <w:bCs/>
+          <w:lang w:val="bg-BG"/>
+        </w:rPr>
+        <w:lastRenderedPageBreak/>
+        <w:drawing>
+          <wp:inline distT="0" distB="0" distL="0" distR="0" wp14:anchorId="31167D42" wp14:editId="4110BCB2">
+            <wp:extent cx="3297600" cy="4039200"/>
+            <wp:effectExtent l="12700" t="12700" r="17145" b="12700"/>
+            <wp:docPr id="828266247" name="Picture 1" descr="A screenshot of a computer program&#10;&#10;Description automatically generated with low confidence"/>
+            <wp:cNvGraphicFramePr>
+              <a:graphicFrameLocks xmlns:a="http://schemas.openxmlformats.org/drawingml/2006/main" noChangeAspect="1"/>
+            </wp:cNvGraphicFramePr>
+            <a:graphic xmlns:a="http://schemas.openxmlformats.org/drawingml/2006/main">
+              <a:graphicData uri="http://schemas.openxmlformats.org/drawingml/2006/picture">
+                <pic:pic xmlns:pic="http://schemas.openxmlformats.org/drawingml/2006/picture">
+                  <pic:nvPicPr>
+                    <pic:cNvPr id="828266247" name="Picture 1" descr="A screenshot of a computer program&#10;&#10;Description automatically generated with low confidence"/>
+                    <pic:cNvPicPr/>
+                  </pic:nvPicPr>
+                  <pic:blipFill>
+                    <a:blip r:embed="rId19"/>
+                    <a:stretch>
+                      <a:fillRect/>
+                    </a:stretch>
+                  </pic:blipFill>
+                  <pic:spPr>
+                    <a:xfrm>
+                      <a:off x="0" y="0"/>
+                      <a:ext cx="3297600" cy="4039200"/>
+                    </a:xfrm>
+                    <a:prstGeom prst="rect">
+                      <a:avLst/>
+                    </a:prstGeom>
+                    <a:ln>
+                      <a:solidFill>
+                        <a:schemeClr val="bg1">
+                          <a:lumMod val="75000"/>
+                        </a:schemeClr>
+                      </a:solidFill>
+                    </a:ln>
+                  </pic:spPr>
+                </pic:pic>
+              </a:graphicData>
+            </a:graphic>
+          </wp:inline>
+        </w:drawing>
+      </w:r>
+    </w:p>
+    <w:p>
+      <w:pPr>
+        <w:pStyle w:val="ListParagraph"/>
+        <w:spacing w:before="40" w:after="40"/>
+        <w:rPr>
+          <w:b/>
+          <w:bCs/>
+          <w:lang w:val="bg-BG"/>
+        </w:rPr>
+      </w:pPr>
+    </w:p>
+    <w:p>
+      <w:pPr>
+        <w:spacing w:before="40" w:after="40"/>
+        <w:ind w:left="720"/>
+      </w:pPr>
+      <w:r>
+        <w:rPr>
+          <w:lang w:val="bg-BG"/>
+        </w:rPr>
+        <w:t xml:space="preserve">А) </w:t>
+      </w:r>
+      <w:r>
+        <w:rPr>
+          <w:lang w:val="bg-BG"/>
+        </w:rPr>
+        <w:t>(1) private, (2) private, (3) private, (4) private;</w:t>
+      </w:r>
+    </w:p>
+    <w:p>
+      <w:pPr>
+        <w:spacing w:before="40" w:after="40"/>
+        <w:ind w:left="720"/>
+      </w:pPr>
+      <w:r>
+        <w:rPr>
+          <w:lang w:val="bg-BG"/>
+        </w:rPr>
+        <w:t xml:space="preserve">Б) </w:t>
+      </w:r>
+      <w:r>
+        <w:rPr>
+          <w:lang w:val="bg-BG"/>
+        </w:rPr>
+        <w:t>(1) public, (2) public, (3) public, (4) public;</w:t>
+      </w:r>
+    </w:p>
+    <w:p>
+      <w:pPr>
+        <w:spacing w:before="40" w:after="40"/>
+        <w:ind w:left="720"/>
+      </w:pPr>
+      <w:r>
+        <w:rPr>
+          <w:lang w:val="bg-BG"/>
+        </w:rPr>
+        <w:t xml:space="preserve">В) </w:t>
+      </w:r>
+      <w:r>
+        <w:rPr>
+          <w:lang w:val="bg-BG"/>
+        </w:rPr>
+        <w:t>(1) private, (2) private, (3) public, (4) public;</w:t>
+      </w:r>
+    </w:p>
+    <w:p>
+      <w:pPr>
+        <w:spacing w:before="40" w:after="40"/>
+        <w:ind w:left="720"/>
+      </w:pPr>
+      <w:r>
+        <w:rPr>
+          <w:lang w:val="bg-BG"/>
+        </w:rPr>
+        <w:t>Г)</w:t>
+      </w:r>
+      <w:r>
+        <w:t xml:space="preserve"> </w:t>
+      </w:r>
+      <w:r>
+        <w:t>(1) public, (2) private, (3) public, (4) private.</w:t>
+      </w:r>
+    </w:p>
+    <w:p>
+      <w:pPr>
+        <w:spacing w:before="40" w:after="40"/>
+        <w:ind w:left="720"/>
+      </w:pPr>
+    </w:p>
+    <w:p>
+      <w:pPr>
+        <w:pStyle w:val="ListParagraph"/>
+        <w:numPr>
+          <w:ilvl w:val="0"/>
+          <w:numId w:val="19"/>
+        </w:numPr>
+        <w:spacing w:before="40" w:after="40"/>
+        <w:rPr>
+          <w:b/>
+          <w:bCs/>
+          <w:lang w:val="bg-BG"/>
+        </w:rPr>
+      </w:pPr>
+      <w:r>
+        <w:rPr>
+          <w:b/>
+          <w:bCs/>
+          <w:lang w:val="bg-BG"/>
+        </w:rPr>
+        <w:t>Дефиниран е следният клас</w:t>
+      </w:r>
+      <w:r>
+        <w:rPr>
+          <w:b/>
+          <w:bCs/>
+          <w:lang w:val="bg-BG"/>
+        </w:rPr>
+        <w:t>.</w:t>
+      </w:r>
+      <w:r>
+        <w:rPr>
+          <w:b/>
+          <w:bCs/>
+        </w:rPr>
+        <w:t xml:space="preserve"> </w:t>
+      </w:r>
+      <w:r>
+        <w:rPr>
+          <w:b/>
+          <w:bCs/>
+          <w:lang w:val="bg-BG"/>
+        </w:rPr>
+        <w:t xml:space="preserve">Възможно ли е наследниците на класа </w:t>
+      </w:r>
+      <w:r>
+        <w:rPr>
+          <w:rFonts w:ascii="Consolas" w:hAnsi="Consolas" w:cs="Consolas"/>
+          <w:b/>
+          <w:bCs/>
+          <w:lang w:val="bg-BG"/>
+        </w:rPr>
+        <w:t>Vehicle</w:t>
+      </w:r>
+      <w:r>
+        <w:rPr>
+          <w:b/>
+          <w:bCs/>
+          <w:lang w:val="bg-BG"/>
+        </w:rPr>
+        <w:t xml:space="preserve"> да извикват метода </w:t>
+      </w:r>
+      <w:r>
+        <w:rPr>
+          <w:rFonts w:ascii="Consolas" w:hAnsi="Consolas" w:cs="Consolas"/>
+          <w:b/>
+          <w:bCs/>
+          <w:lang w:val="bg-BG"/>
+        </w:rPr>
+        <w:t>IncreaseSpeed</w:t>
+      </w:r>
+      <w:r>
+        <w:rPr>
+          <w:b/>
+          <w:bCs/>
+          <w:lang w:val="bg-BG"/>
+        </w:rPr>
+        <w:t xml:space="preserve"> на </w:t>
+      </w:r>
+      <w:r>
+        <w:rPr>
+          <w:rFonts w:ascii="Consolas" w:hAnsi="Consolas" w:cs="Consolas"/>
+          <w:b/>
+          <w:bCs/>
+          <w:lang w:val="bg-BG"/>
+        </w:rPr>
+        <w:t>Vehicle</w:t>
+      </w:r>
+      <w:r>
+        <w:rPr>
+          <w:b/>
+          <w:bCs/>
+          <w:lang w:val="bg-BG"/>
+        </w:rPr>
+        <w:t>?</w:t>
+      </w:r>
+    </w:p>
+    <w:p>
+      <w:pPr>
+        <w:spacing w:before="40" w:after="40"/>
+        <w:ind w:left="720"/>
+      </w:pPr>
+      <w:r>
+        <w:drawing>
+          <wp:inline distT="0" distB="0" distL="0" distR="0" wp14:anchorId="4556FA48" wp14:editId="654F139C">
+            <wp:extent cx="3171600" cy="1281600"/>
+            <wp:effectExtent l="12700" t="12700" r="16510" b="13970"/>
+            <wp:docPr id="585636631" name="Picture 1" descr="A picture containing text, font, screenshot, line&#10;&#10;Description automatically generated"/>
+            <wp:cNvGraphicFramePr>
+              <a:graphicFrameLocks xmlns:a="http://schemas.openxmlformats.org/drawingml/2006/main" noChangeAspect="1"/>
+            </wp:cNvGraphicFramePr>
+            <a:graphic xmlns:a="http://schemas.openxmlformats.org/drawingml/2006/main">
+              <a:graphicData uri="http://schemas.openxmlformats.org/drawingml/2006/picture">
+                <pic:pic xmlns:pic="http://schemas.openxmlformats.org/drawingml/2006/picture">
+                  <pic:nvPicPr>
+                    <pic:cNvPr id="585636631" name="Picture 1" descr="A picture containing text, font, screenshot, line&#10;&#10;Description automatically generated"/>
+                    <pic:cNvPicPr/>
+                  </pic:nvPicPr>
+                  <pic:blipFill>
+                    <a:blip r:embed="rId20"/>
+                    <a:stretch>
+                      <a:fillRect/>
+                    </a:stretch>
+                  </pic:blipFill>
+                  <pic:spPr>
+                    <a:xfrm>
+                      <a:off x="0" y="0"/>
+                      <a:ext cx="3171600" cy="1281600"/>
+                    </a:xfrm>
+                    <a:prstGeom prst="rect">
+                      <a:avLst/>
+                    </a:prstGeom>
+                    <a:ln>
+                      <a:solidFill>
+                        <a:schemeClr val="bg1">
+                          <a:lumMod val="75000"/>
+                        </a:schemeClr>
+                      </a:solidFill>
+                    </a:ln>
+                  </pic:spPr>
+                </pic:pic>
+              </a:graphicData>
+            </a:graphic>
+          </wp:inline>
+        </w:drawing>
+      </w:r>
+    </w:p>
+    <w:p>
+      <w:pPr>
+        <w:spacing w:before="40" w:after="40"/>
+        <w:ind w:left="720"/>
+      </w:pPr>
+      <w:r>
+        <w:rPr>
+          <w:lang w:val="bg-BG"/>
+        </w:rPr>
+        <w:t xml:space="preserve">А) </w:t>
+      </w:r>
+      <w:r>
+        <w:rPr>
+          <w:lang w:val="bg-BG"/>
+        </w:rPr>
+        <w:t xml:space="preserve">Не, защото методът достъпва </w:t>
+      </w:r>
+      <w:r>
+        <w:rPr>
+          <w:rFonts w:ascii="Consolas" w:hAnsi="Consolas" w:cs="Consolas"/>
+          <w:lang w:val="bg-BG"/>
+        </w:rPr>
+        <w:t>private</w:t>
+      </w:r>
+      <w:r>
+        <w:rPr>
+          <w:lang w:val="bg-BG"/>
+        </w:rPr>
+        <w:t xml:space="preserve"> променлива.</w:t>
+      </w:r>
+    </w:p>
+    <w:p>
+      <w:pPr>
+        <w:spacing w:before="40" w:after="40"/>
+        <w:ind w:left="720"/>
+      </w:pPr>
+      <w:r>
+        <w:rPr>
+          <w:lang w:val="bg-BG"/>
+        </w:rPr>
+        <w:t xml:space="preserve">Б) </w:t>
+      </w:r>
+      <w:r>
+        <w:rPr>
+          <w:lang w:val="bg-BG"/>
+        </w:rPr>
+        <w:t>Да.</w:t>
+      </w:r>
+    </w:p>
+    <w:p>
+      <w:pPr>
+        <w:spacing w:before="40" w:after="40"/>
+        <w:ind w:left="720"/>
+      </w:pPr>
+      <w:r>
+        <w:rPr>
+          <w:lang w:val="bg-BG"/>
+        </w:rPr>
+        <w:t>В)</w:t>
+      </w:r>
+      <w:r>
+        <w:t xml:space="preserve"> </w:t>
+      </w:r>
+      <w:r>
+        <w:rPr>
+          <w:lang w:val="bg-BG"/>
+        </w:rPr>
+        <w:t xml:space="preserve">Не, защото </w:t>
+      </w:r>
+      <w:r>
+        <w:rPr>
+          <w:rFonts w:ascii="Consolas" w:hAnsi="Consolas" w:cs="Consolas"/>
+          <w:lang w:val="bg-BG"/>
+        </w:rPr>
+        <w:t>IncreaseSpeed</w:t>
+      </w:r>
+      <w:r>
+        <w:rPr>
+          <w:lang w:val="bg-BG"/>
+        </w:rPr>
+        <w:t xml:space="preserve"> е </w:t>
+      </w:r>
+      <w:r>
+        <w:rPr>
+          <w:rFonts w:ascii="Consolas" w:hAnsi="Consolas" w:cs="Consolas"/>
+          <w:lang w:val="bg-BG"/>
+        </w:rPr>
+        <w:t>protected</w:t>
+      </w:r>
+      <w:r>
+        <w:rPr>
+          <w:lang w:val="bg-BG"/>
+        </w:rPr>
+        <w:t xml:space="preserve"> метод.</w:t>
+      </w:r>
+    </w:p>
+    <w:p>
+      <w:pPr>
+        <w:spacing w:before="40" w:after="40"/>
+        <w:ind w:left="720"/>
+        <w:rPr>
+          <w:b/>
+          <w:bCs/>
+          <w:color w:val="000000" w:themeColor="text1"/>
+        </w:rPr>
+      </w:pPr>
+      <w:r>
+        <w:rPr>
+          <w:color w:val="000000" w:themeColor="text1"/>
+          <w:lang w:val="bg-BG"/>
+        </w:rPr>
+        <w:t>Г</w:t>
+      </w:r>
+      <w:r>
+        <w:rPr>
+          <w:color w:val="000000" w:themeColor="text1"/>
+          <w:lang w:val="bg-BG"/>
+        </w:rPr>
+        <w:t>)</w:t>
+      </w:r>
+      <w:r>
+        <w:rPr>
+          <w:color w:val="000000" w:themeColor="text1"/>
+        </w:rPr>
+        <w:t xml:space="preserve"> </w:t>
+      </w:r>
+      <w:r>
+        <w:rPr>
+          <w:color w:val="000000" w:themeColor="text1"/>
+          <w:lang w:val="bg-BG"/>
+        </w:rPr>
+        <w:t xml:space="preserve">Не, защото </w:t>
+      </w:r>
+      <w:r>
+        <w:rPr>
+          <w:rFonts w:ascii="Consolas" w:hAnsi="Consolas" w:cs="Consolas"/>
+          <w:color w:val="000000" w:themeColor="text1"/>
+          <w:lang w:val="bg-BG"/>
+        </w:rPr>
+        <w:t>speed</w:t>
+      </w:r>
+      <w:r>
+        <w:rPr>
+          <w:color w:val="000000" w:themeColor="text1"/>
+          <w:lang w:val="bg-BG"/>
+        </w:rPr>
+        <w:t xml:space="preserve"> е константа със стойност 0 и не може да бъде променяна.</w:t>
+      </w:r>
     </w:p>
     <w:sectPr>
-      <w:headerReference w:type="default" r:id="rId18"/>
-      <w:footerReference w:type="default" r:id="rId19"/>
+      <w:headerReference w:type="default" r:id="rId21"/>
+      <w:footerReference w:type="default" r:id="rId22"/>
       <w:pgSz w:w="11909" w:h="16834" w:code="9"/>
       <w:pgMar w:top="567" w:right="737" w:bottom="1077" w:left="737" w:header="567" w:footer="794" w:gutter="0"/>
       <w:cols w:space="720"/>
@@ -1871,7 +2669,7 @@
             </wp:anchor>
           </w:drawing>
         </mc:Choice>
-        <mc:Fallback xmlns:w16du="http://schemas.microsoft.com/office/word/2023/wordml/word16du">
+        <mc:Fallback>
           <w:pict>
             <v:shapetype w14:anchorId="41B1E642" id="_x0000_t202" coordsize="21600,21600" o:spt="202" path="m,l,21600r21600,l21600,xe">
               <v:stroke joinstyle="miter"/>
@@ -2644,7 +3442,7 @@
             </wp:anchor>
           </w:drawing>
         </mc:Choice>
-        <mc:Fallback xmlns:w16du="http://schemas.microsoft.com/office/word/2023/wordml/word16du">
+        <mc:Fallback>
           <w:pict>
             <v:shape w14:anchorId="2074F399" id="Text Box 16" o:spid="_x0000_s1027" type="#_x0000_t202" style="position:absolute;margin-left:109pt;margin-top:7pt;width:411.4pt;height:40.45pt;z-index:251657216;visibility:visible;mso-wrap-style:square;mso-width-percent:0;mso-height-percent:0;mso-wrap-distance-left:9pt;mso-wrap-distance-top:0;mso-wrap-distance-right:9pt;mso-wrap-distance-bottom:0;mso-position-horizontal:absolute;mso-position-horizontal-relative:text;mso-position-vertical:absolute;mso-position-vertical-relative:text;mso-width-percent:0;mso-height-percent:0;mso-width-relative:page;mso-height-relative:page;v-text-anchor:top" o:gfxdata="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" filled="f" stroked="f">
               <v:textbox inset=".5mm,1.2mm,.5mm,.5mm">
@@ -2813,7 +3611,7 @@
                                   </pic:cNvPicPr>
                                 </pic:nvPicPr>
                                 <pic:blipFill>
-                                  <a:blip r:embed="rId21">
+                                  <a:blip r:embed="rId2">
                                     <a:extLst>
                                       <a:ext uri="{28A0092B-C50C-407E-A947-70E740481C1C}">
                                         <a14:useLocalDpi xmlns:a14="http://schemas.microsoft.com/office/drawing/2010/main" val="0"/>
@@ -2862,7 +3660,7 @@
                           <wp:extent cx="180000" cy="180000"/>
                           <wp:effectExtent l="0" t="0" r="0" b="0"/>
                           <wp:docPr id="2" name="Picture 2">
-                            <a:hlinkClick xmlns:a="http://schemas.openxmlformats.org/drawingml/2006/main" r:id="rId22"/>
+                            <a:hlinkClick xmlns:a="http://schemas.openxmlformats.org/drawingml/2006/main" r:id="rId3"/>
                           </wp:docPr>
                           <wp:cNvGraphicFramePr>
                             <a:graphicFrameLocks xmlns:a="http://schemas.openxmlformats.org/drawingml/2006/main" noChangeAspect="1"/>
@@ -2872,14 +3670,14 @@
                               <pic:pic xmlns:pic="http://schemas.openxmlformats.org/drawingml/2006/picture">
                                 <pic:nvPicPr>
                                   <pic:cNvPr id="2" name="Picture 2">
-                                    <a:hlinkClick r:id="rId22"/>
+                                    <a:hlinkClick r:id="rId3"/>
                                   </pic:cNvPr>
                                   <pic:cNvPicPr>
                                     <a:picLocks noChangeAspect="1" noChangeArrowheads="1"/>
                                   </pic:cNvPicPr>
                                 </pic:nvPicPr>
                                 <pic:blipFill>
-                                  <a:blip r:embed="rId23">
+                                  <a:blip r:embed="rId4">
                                     <a:extLst>
                                       <a:ext uri="{28A0092B-C50C-407E-A947-70E740481C1C}">
                                         <a14:useLocalDpi xmlns:a14="http://schemas.microsoft.com/office/drawing/2010/main" val="0"/>
@@ -2928,7 +3726,7 @@
                           <wp:extent cx="180000" cy="180000"/>
                           <wp:effectExtent l="0" t="0" r="0" b="0"/>
                           <wp:docPr id="5" name="Picture 5" title="Software University @ Facebook">
-                            <a:hlinkClick xmlns:a="http://schemas.openxmlformats.org/drawingml/2006/main" r:id="rId24"/>
+                            <a:hlinkClick xmlns:a="http://schemas.openxmlformats.org/drawingml/2006/main" r:id="rId5"/>
                           </wp:docPr>
                           <wp:cNvGraphicFramePr>
                             <a:graphicFrameLocks xmlns:a="http://schemas.openxmlformats.org/drawingml/2006/main" noChangeAspect="1"/>
@@ -2938,12 +3736,12 @@
                               <pic:pic xmlns:pic="http://schemas.openxmlformats.org/drawingml/2006/picture">
                                 <pic:nvPicPr>
                                   <pic:cNvPr id="5" name="Picture 5" title="Software University @ Facebook">
-                                    <a:hlinkClick r:id="rId24"/>
+                                    <a:hlinkClick r:id="rId5"/>
                                   </pic:cNvPr>
                                   <pic:cNvPicPr/>
                                 </pic:nvPicPr>
                                 <pic:blipFill>
-                                  <a:blip r:embed="rId25"/>
+                                  <a:blip r:embed="rId6"/>
                                   <a:stretch>
                                     <a:fillRect/>
                                   </a:stretch>
@@ -2981,7 +3779,7 @@
                           <wp:extent cx="180000" cy="180000"/>
                           <wp:effectExtent l="0" t="0" r="0" b="0"/>
                           <wp:docPr id="20" name="Picture 20">
-                            <a:hlinkClick xmlns:a="http://schemas.openxmlformats.org/drawingml/2006/main" r:id="rId26"/>
+                            <a:hlinkClick xmlns:a="http://schemas.openxmlformats.org/drawingml/2006/main" r:id="rId7"/>
                           </wp:docPr>
                           <wp:cNvGraphicFramePr>
                             <a:graphicFrameLocks xmlns:a="http://schemas.openxmlformats.org/drawingml/2006/main" noChangeAspect="1"/>
@@ -2991,20 +3789,20 @@
                               <pic:pic xmlns:pic="http://schemas.openxmlformats.org/drawingml/2006/picture">
                                 <pic:nvPicPr>
                                   <pic:cNvPr id="20" name="Picture 20">
-                                    <a:hlinkClick r:id="rId26"/>
+                                    <a:hlinkClick r:id="rId7"/>
                                   </pic:cNvPr>
                                   <pic:cNvPicPr>
                                     <a:picLocks noChangeAspect="1" noChangeArrowheads="1"/>
                                   </pic:cNvPicPr>
                                 </pic:nvPicPr>
                                 <pic:blipFill>
-                                  <a:blip r:embed="rId27">
+                                  <a:blip r:embed="rId8">
                                     <a:extLst>
                                       <a:ext uri="{28A0092B-C50C-407E-A947-70E740481C1C}">
                                         <a14:useLocalDpi xmlns:a14="http://schemas.microsoft.com/office/drawing/2010/main" val="0"/>
                                       </a:ext>
                                       <a:ext uri="{837473B0-CC2E-450A-ABE3-18F120FF3D39}">
-                                        <a1611:picAttrSrcUrl xmlns:a1611="http://schemas.microsoft.com/office/drawing/2016/11/main" r:id="rId28"/>
+                                        <a1611:picAttrSrcUrl xmlns:a1611="http://schemas.microsoft.com/office/drawing/2016/11/main" r:id="rId9"/>
                                       </a:ext>
                                     </a:extLst>
                                   </a:blip>
@@ -3050,7 +3848,7 @@
                           <wp:extent cx="180000" cy="180000"/>
                           <wp:effectExtent l="0" t="0" r="0" b="0"/>
                           <wp:docPr id="7" name="Picture 7" title="Software University @ Twitter">
-                            <a:hlinkClick xmlns:a="http://schemas.openxmlformats.org/drawingml/2006/main" r:id="rId29"/>
+                            <a:hlinkClick xmlns:a="http://schemas.openxmlformats.org/drawingml/2006/main" r:id="rId10"/>
                           </wp:docPr>
                           <wp:cNvGraphicFramePr>
                             <a:graphicFrameLocks xmlns:a="http://schemas.openxmlformats.org/drawingml/2006/main" noChangeAspect="1"/>
@@ -3060,12 +3858,12 @@
                               <pic:pic xmlns:pic="http://schemas.openxmlformats.org/drawingml/2006/picture">
                                 <pic:nvPicPr>
                                   <pic:cNvPr id="7" name="Picture 7" title="Software University @ Twitter">
-                                    <a:hlinkClick r:id="rId29"/>
+                                    <a:hlinkClick r:id="rId10"/>
                                   </pic:cNvPr>
                                   <pic:cNvPicPr/>
                                 </pic:nvPicPr>
                                 <pic:blipFill>
-                                  <a:blip r:embed="rId30"/>
+                                  <a:blip r:embed="rId11"/>
                                   <a:stretch>
                                     <a:fillRect/>
                                   </a:stretch>
@@ -3103,7 +3901,7 @@
                           <wp:extent cx="180000" cy="180000"/>
                           <wp:effectExtent l="0" t="0" r="0" b="0"/>
                           <wp:docPr id="17" name="Picture 17" title="Software University @ YouTube">
-                            <a:hlinkClick xmlns:a="http://schemas.openxmlformats.org/drawingml/2006/main" r:id="rId31"/>
+                            <a:hlinkClick xmlns:a="http://schemas.openxmlformats.org/drawingml/2006/main" r:id="rId12"/>
                           </wp:docPr>
                           <wp:cNvGraphicFramePr>
                             <a:graphicFrameLocks xmlns:a="http://schemas.openxmlformats.org/drawingml/2006/main" noChangeAspect="1"/>
@@ -3113,12 +3911,12 @@
                               <pic:pic xmlns:pic="http://schemas.openxmlformats.org/drawingml/2006/picture">
                                 <pic:nvPicPr>
                                   <pic:cNvPr id="17" name="Picture 17" title="Software University @ YouTube">
-                                    <a:hlinkClick r:id="rId31"/>
+                                    <a:hlinkClick r:id="rId12"/>
                                   </pic:cNvPr>
                                   <pic:cNvPicPr/>
                                 </pic:nvPicPr>
                                 <pic:blipFill>
-                                  <a:blip r:embed="rId32"/>
+                                  <a:blip r:embed="rId13"/>
                                   <a:stretch>
                                     <a:fillRect/>
                                   </a:stretch>
@@ -3156,7 +3954,7 @@
                           <wp:extent cx="180000" cy="180000"/>
                           <wp:effectExtent l="0" t="0" r="0" b="0"/>
                           <wp:docPr id="21" name="Picture 21">
-                            <a:hlinkClick xmlns:a="http://schemas.openxmlformats.org/drawingml/2006/main" r:id="rId33"/>
+                            <a:hlinkClick xmlns:a="http://schemas.openxmlformats.org/drawingml/2006/main" r:id="rId14"/>
                           </wp:docPr>
                           <wp:cNvGraphicFramePr>
                             <a:graphicFrameLocks xmlns:a="http://schemas.openxmlformats.org/drawingml/2006/main" noChangeAspect="1"/>
@@ -3166,14 +3964,14 @@
                               <pic:pic xmlns:pic="http://schemas.openxmlformats.org/drawingml/2006/picture">
                                 <pic:nvPicPr>
                                   <pic:cNvPr id="21" name="Picture 21">
-                                    <a:hlinkClick r:id="rId33"/>
+                                    <a:hlinkClick r:id="rId14"/>
                                   </pic:cNvPr>
                                   <pic:cNvPicPr>
                                     <a:picLocks noChangeAspect="1" noChangeArrowheads="1"/>
                                   </pic:cNvPicPr>
                                 </pic:nvPicPr>
                                 <pic:blipFill rotWithShape="1">
-                                  <a:blip r:embed="rId34">
+                                  <a:blip r:embed="rId15">
                                     <a:extLst>
                                       <a:ext uri="{28A0092B-C50C-407E-A947-70E740481C1C}">
                                         <a14:useLocalDpi xmlns:a14="http://schemas.microsoft.com/office/drawing/2010/main" val="0"/>
@@ -3225,7 +4023,7 @@
                           <wp:extent cx="180000" cy="180000"/>
                           <wp:effectExtent l="0" t="0" r="0" b="0"/>
                           <wp:docPr id="22" name="Picture 22">
-                            <a:hlinkClick xmlns:a="http://schemas.openxmlformats.org/drawingml/2006/main" r:id="rId35"/>
+                            <a:hlinkClick xmlns:a="http://schemas.openxmlformats.org/drawingml/2006/main" r:id="rId16"/>
                           </wp:docPr>
                           <wp:cNvGraphicFramePr>
                             <a:graphicFrameLocks xmlns:a="http://schemas.openxmlformats.org/drawingml/2006/main" noChangeAspect="1"/>
@@ -3235,14 +4033,14 @@
                               <pic:pic xmlns:pic="http://schemas.openxmlformats.org/drawingml/2006/picture">
                                 <pic:nvPicPr>
                                   <pic:cNvPr id="22" name="Picture 22">
-                                    <a:hlinkClick r:id="rId35"/>
+                                    <a:hlinkClick r:id="rId16"/>
                                   </pic:cNvPr>
                                   <pic:cNvPicPr>
                                     <a:picLocks noChangeAspect="1" noChangeArrowheads="1"/>
                                   </pic:cNvPicPr>
                                 </pic:nvPicPr>
                                 <pic:blipFill>
-                                  <a:blip r:embed="rId36">
+                                  <a:blip r:embed="rId17">
                                     <a:extLst>
                                       <a:ext uri="{28A0092B-C50C-407E-A947-70E740481C1C}">
                                         <a14:useLocalDpi xmlns:a14="http://schemas.microsoft.com/office/drawing/2010/main" val="0"/>
@@ -3291,7 +4089,7 @@
                           <wp:extent cx="180000" cy="180000"/>
                           <wp:effectExtent l="0" t="0" r="0" b="0"/>
                           <wp:docPr id="23" name="Picture 23" title="Software University: Email Us">
-                            <a:hlinkClick xmlns:a="http://schemas.openxmlformats.org/drawingml/2006/main" r:id="rId37"/>
+                            <a:hlinkClick xmlns:a="http://schemas.openxmlformats.org/drawingml/2006/main" r:id="rId18"/>
                           </wp:docPr>
                           <wp:cNvGraphicFramePr>
                             <a:graphicFrameLocks xmlns:a="http://schemas.openxmlformats.org/drawingml/2006/main" noChangeAspect="1"/>
@@ -3301,12 +4099,12 @@
                               <pic:pic xmlns:pic="http://schemas.openxmlformats.org/drawingml/2006/picture">
                                 <pic:nvPicPr>
                                   <pic:cNvPr id="23" name="Picture 23" title="Software University: Email Us">
-                                    <a:hlinkClick r:id="rId37"/>
+                                    <a:hlinkClick r:id="rId18"/>
                                   </pic:cNvPr>
                                   <pic:cNvPicPr/>
                                 </pic:nvPicPr>
                                 <pic:blipFill>
-                                  <a:blip r:embed="rId38"/>
+                                  <a:blip r:embed="rId19"/>
                                   <a:stretch>
                                     <a:fillRect/>
                                   </a:stretch>
@@ -3368,7 +4166,7 @@
                   </pic:cNvPicPr>
                 </pic:nvPicPr>
                 <pic:blipFill>
-                  <a:blip r:embed="rId39">
+                  <a:blip r:embed="rId21">
                     <a:extLst>
                       <a:ext uri="{28A0092B-C50C-407E-A947-70E740481C1C}">
                         <a14:useLocalDpi xmlns:a14="http://schemas.microsoft.com/office/drawing/2010/main" val="0"/>
@@ -3651,7 +4449,7 @@
             </wp:anchor>
           </w:drawing>
         </mc:Choice>
-        <mc:Fallback xmlns:w16du="http://schemas.microsoft.com/office/word/2023/wordml/word16du">
+        <mc:Fallback>
           <w:pict>
             <v:shape w14:anchorId="60DB5C39" id="Text Box 4" o:spid="_x0000_s1028" type="#_x0000_t202" style="position:absolute;margin-left:444.65pt;margin-top:26.95pt;width:70.9pt;height:15.9pt;z-index:251663360;visibility:visible;mso-wrap-style:square;mso-width-percent:0;mso-height-percent:0;mso-wrap-distance-left:9pt;mso-wrap-distance-top:0;mso-wrap-distance-right:9pt;mso-wrap-distance-bottom:0;mso-position-horizontal:absolute;mso-position-horizontal-relative:text;mso-position-vertical:absolute;mso-position-vertical-relative:text;mso-width-percent:0;mso-height-percent:0;mso-width-relative:page;mso-height-relative:page;v-text-anchor:middle" o:gfxdata="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" filled="f" stroked="f" strokeweight=".5pt">
               <v:textbox inset="0,0,0,0">
@@ -3804,8 +4602,8 @@
   <w:abstractNum w:abstractNumId="0" w15:restartNumberingAfterBreak="0">
     <w:nsid w:val="00EA3345"/>
     <w:multiLevelType w:val="hybridMultilevel"/>
-    <w:tmpl w:val="15B2C692"/>
-    <w:lvl w:ilvl="0" w:tplc="0809000F">
+    <w:tmpl w:val="08480FF4"/>
+    <w:lvl w:ilvl="0" w:tplc="7278D968">
       <w:start w:val="1"/>
       <w:numFmt w:val="decimal"/>
       <w:lvlText w:val="%1."/>
@@ -3815,6 +4613,10 @@
       </w:pPr>
       <w:rPr>
         <w:rFonts w:hint="default"/>
+        <w:b/>
+        <w:bCs/>
+        <w:sz w:val="22"/>
+        <w:szCs w:val="22"/>
       </w:rPr>
     </w:lvl>
     <w:lvl w:ilvl="1" w:tplc="08090019" w:tentative="1">
@@ -6274,7 +7076,7 @@
   <w:style w:type="paragraph" w:default="1" w:styleId="Normal">
     <w:name w:val="Normal"/>
     <w:qFormat/>
-    <w:rsid w:val="00121B13"/>
+    <w:rsid w:val="007D63A7"/>
     <w:pPr>
       <w:spacing w:before="80" w:after="120"/>
     </w:pPr>

</xml_diff>